<commit_message>
add references for ecs workflow
</commit_message>
<xml_diff>
--- a/Guidance/Szakdolgozat.docx
+++ b/Guidance/Szakdolgozat.docx
@@ -1884,6 +1884,31 @@
     </w:p>
     <w:p>
       <w:r>
+        <w:t>ECS workflow</w:t>
+      </w:r>
+    </w:p>
+    <w:p>
+      <w:r>
+        <w:t>Van egy rajz papiron róla, de eredeti forrás linkben</w:t>
+      </w:r>
+    </w:p>
+    <w:p>
+      <w:hyperlink r:id="rId32" w:history="1">
+        <w:r>
+          <w:rPr>
+            <w:rStyle w:val="Hyperlink"/>
+          </w:rPr>
+          <w:t>https://docs.unity3d.com/Packages/com.unity.entities@1.3/manual/ecs-workflow-intro.html</w:t>
+        </w:r>
+      </w:hyperlink>
+    </w:p>
+    <w:p>
+      <w:r>
+        <w:t>2024.10.14</w:t>
+      </w:r>
+    </w:p>
+    <w:p>
+      <w:r>
         <w:t>com.unity.collections</w:t>
       </w:r>
     </w:p>
@@ -1893,7 +1918,7 @@
       </w:r>
     </w:p>
     <w:p>
-      <w:hyperlink r:id="rId32" w:history="1">
+      <w:hyperlink r:id="rId33" w:history="1">
         <w:r>
           <w:rPr>
             <w:rStyle w:val="Hyperlink"/>
@@ -1986,6 +2011,7 @@
         </w:numPr>
       </w:pPr>
       <w:r>
+        <w:lastRenderedPageBreak/>
         <w:t>6. kaszt ellopása</w:t>
       </w:r>
       <w:r>
@@ -2064,7 +2090,6 @@
         </w:numPr>
       </w:pPr>
       <w:r>
-        <w:lastRenderedPageBreak/>
         <w:t>ha fenti kettő közül bármelyik releváns (0)</w:t>
       </w:r>
     </w:p>
@@ -2861,7 +2886,7 @@
       </w:pPr>
     </w:p>
     <w:sectPr>
-      <w:footerReference w:type="default" r:id="rId33"/>
+      <w:footerReference w:type="default" r:id="rId34"/>
       <w:pgSz w:w="11906" w:h="16838"/>
       <w:pgMar w:top="1418" w:right="1418" w:bottom="1418" w:left="1418" w:header="709" w:footer="709" w:gutter="0"/>
       <w:pgNumType w:start="1"/>
@@ -5223,6 +5248,10 @@
 </file>
 
 <file path=customXml/item2.xml><?xml version="1.0" encoding="utf-8"?>
+<b:Sources xmlns:b="http://schemas.openxmlformats.org/officeDocument/2006/bibliography" xmlns="http://schemas.openxmlformats.org/officeDocument/2006/bibliography" SelectedStyle="\APASixthEditionOfficeOnline.xsl" StyleName="APA" Version="6"/>
+</file>
+
+<file path=customXml/item3.xml><?xml version="1.0" encoding="utf-8"?>
 <ct:contentTypeSchema xmlns:ct="http://schemas.microsoft.com/office/2006/metadata/contentType" xmlns:ma="http://schemas.microsoft.com/office/2006/metadata/properties/metaAttributes" ct:_="" ma:_="" ma:contentTypeName="Document" ma:contentTypeID="0x01010057D746A6CC7228419059D1F304ECB892" ma:contentTypeVersion="6" ma:contentTypeDescription="Create a new document." ma:contentTypeScope="" ma:versionID="230bd601e8ab138a3182c21189d57f93">
   <xsd:schema xmlns:xsd="http://www.w3.org/2001/XMLSchema" xmlns:xs="http://www.w3.org/2001/XMLSchema" xmlns:p="http://schemas.microsoft.com/office/2006/metadata/properties" xmlns:ns2="23369ae5-05ef-4c7c-a662-deac929baaef" targetNamespace="http://schemas.microsoft.com/office/2006/metadata/properties" ma:root="true" ma:fieldsID="ed8cacf55a6d923cbbf7f604d05b507d" ns2:_="">
     <xsd:import namespace="23369ae5-05ef-4c7c-a662-deac929baaef"/>
@@ -5380,10 +5409,6 @@
 </ct:contentTypeSchema>
 </file>
 
-<file path=customXml/item3.xml><?xml version="1.0" encoding="utf-8"?>
-<b:Sources xmlns:b="http://schemas.openxmlformats.org/officeDocument/2006/bibliography" xmlns="http://schemas.openxmlformats.org/officeDocument/2006/bibliography" SelectedStyle="\APASixthEditionOfficeOnline.xsl" StyleName="APA" Version="6"/>
-</file>
-
 <file path=customXml/itemProps1.xml><?xml version="1.0" encoding="utf-8"?>
 <ds:datastoreItem xmlns:ds="http://schemas.openxmlformats.org/officeDocument/2006/customXml" ds:itemID="{79D0F40F-646A-4DBF-9119-0FC598DFBBBB}">
   <ds:schemaRefs>
@@ -5393,6 +5418,14 @@
 </file>
 
 <file path=customXml/itemProps2.xml><?xml version="1.0" encoding="utf-8"?>
+<ds:datastoreItem xmlns:ds="http://schemas.openxmlformats.org/officeDocument/2006/customXml" ds:itemID="{E9F6CDE2-636C-4043-AFFC-7CB0CE5DF55A}">
+  <ds:schemaRefs>
+    <ds:schemaRef ds:uri="http://schemas.openxmlformats.org/officeDocument/2006/bibliography"/>
+  </ds:schemaRefs>
+</ds:datastoreItem>
+</file>
+
+<file path=customXml/itemProps3.xml><?xml version="1.0" encoding="utf-8"?>
 <ds:datastoreItem xmlns:ds="http://schemas.openxmlformats.org/officeDocument/2006/customXml" ds:itemID="{E0E361D0-270A-43DD-B744-DC4991A38C53}">
   <ds:schemaRefs>
     <ds:schemaRef ds:uri="http://schemas.microsoft.com/office/2006/metadata/contentType"/>
@@ -5408,12 +5441,4 @@
     <ds:schemaRef ds:uri="http://schemas.microsoft.com/internal/obd"/>
   </ds:schemaRefs>
 </ds:datastoreItem>
-</file>
-
-<file path=customXml/itemProps3.xml><?xml version="1.0" encoding="utf-8"?>
-<ds:datastoreItem xmlns:ds="http://schemas.openxmlformats.org/officeDocument/2006/customXml" ds:itemID="{E9F6CDE2-636C-4043-AFFC-7CB0CE5DF55A}">
-  <ds:schemaRefs>
-    <ds:schemaRef ds:uri="http://schemas.openxmlformats.org/officeDocument/2006/bibliography"/>
-  </ds:schemaRefs>
-</ds:datastoreItem>
 </file>
</xml_diff>

<commit_message>
Read hero json data
</commit_message>
<xml_diff>
--- a/Guidance/Szakdolgozat.docx
+++ b/Guidance/Szakdolgozat.docx
@@ -1932,11 +1932,50 @@
     </w:p>
     <w:p>
       <w:r>
+        <w:t>controlling which systems are active in a scene</w:t>
+      </w:r>
+    </w:p>
+    <w:p>
+      <w:hyperlink r:id="rId34" w:history="1">
+        <w:r>
+          <w:rPr>
+            <w:rStyle w:val="Hyperlink"/>
+          </w:rPr>
+          <w:t>https://youtu.be/32TLgtA9yUM?t=486</w:t>
+        </w:r>
+      </w:hyperlink>
+      <w:r>
+        <w:t>, 2024.10.27</w:t>
+      </w:r>
+    </w:p>
+    <w:p/>
+    <w:p>
+      <w:r>
+        <w:t>IAspect – magasabb szintű componenscsokor</w:t>
+      </w:r>
+    </w:p>
+    <w:p>
+      <w:hyperlink r:id="rId35" w:history="1">
+        <w:r>
+          <w:rPr>
+            <w:rStyle w:val="Hyperlink"/>
+          </w:rPr>
+          <w:t>https://youtu.be/32TLgtA9yUM?t=733</w:t>
+        </w:r>
+      </w:hyperlink>
+      <w:r>
+        <w:t>, 2024.10.27</w:t>
+      </w:r>
+    </w:p>
+    <w:p/>
+    <w:p>
+      <w:r>
         <w:t>Heurisztika:</w:t>
       </w:r>
     </w:p>
     <w:p>
       <w:r>
+        <w:lastRenderedPageBreak/>
         <w:t>egyszerűbb változat: AI nem veszi figyelembe, hogy más játékosok kezében lévő kártyái közül melyeket ismeri, csak a lapszámmal kalkulál</w:t>
       </w:r>
     </w:p>
@@ -2011,7 +2050,6 @@
         </w:numPr>
       </w:pPr>
       <w:r>
-        <w:lastRenderedPageBreak/>
         <w:t>6. kaszt ellopása</w:t>
       </w:r>
       <w:r>
@@ -2229,6 +2267,7 @@
         </w:numPr>
       </w:pPr>
       <w:r>
+        <w:lastRenderedPageBreak/>
         <w:t>fenti 3 esetben próbatételre módosítás (nyerni készülő ellen lefele, próbatételező ellen felfele)</w:t>
       </w:r>
     </w:p>
@@ -2886,7 +2925,7 @@
       </w:pPr>
     </w:p>
     <w:sectPr>
-      <w:footerReference w:type="default" r:id="rId34"/>
+      <w:footerReference w:type="default" r:id="rId36"/>
       <w:pgSz w:w="11906" w:h="16838"/>
       <w:pgMar w:top="1418" w:right="1418" w:bottom="1418" w:left="1418" w:header="709" w:footer="709" w:gutter="0"/>
       <w:pgNumType w:start="1"/>

</xml_diff>

<commit_message>
first card without prefab edit
TODO:
check why no debug logs visible
edit the prefab too
</commit_message>
<xml_diff>
--- a/Guidance/Szakdolgozat.docx
+++ b/Guidance/Szakdolgozat.docx
@@ -253,8 +253,12 @@
       </w:r>
       <w:r>
         <w:tab/>
+      </w:r>
+      <w:proofErr w:type="spellStart"/>
+      <w:r>
         <w:t>Név</w:t>
       </w:r>
+      <w:proofErr w:type="spellEnd"/>
     </w:p>
     <w:p>
       <w:pPr>
@@ -267,7 +271,15 @@
         <w:tab/>
       </w:r>
       <w:r>
-        <w:t>Programtervező informatikus BSc.</w:t>
+        <w:t xml:space="preserve">Programtervező informatikus </w:t>
+      </w:r>
+      <w:proofErr w:type="spellStart"/>
+      <w:r>
+        <w:t>BSc</w:t>
+      </w:r>
+      <w:proofErr w:type="spellEnd"/>
+      <w:r>
+        <w:t>.</w:t>
       </w:r>
       <w:r>
         <w:tab/>
@@ -1250,7 +1262,15 @@
         <w:t xml:space="preserve">adott </w:t>
       </w:r>
       <w:r>
-        <w:t xml:space="preserve">(Calibri) </w:t>
+        <w:t>(</w:t>
+      </w:r>
+      <w:proofErr w:type="spellStart"/>
+      <w:r>
+        <w:t>Calibri</w:t>
+      </w:r>
+      <w:proofErr w:type="spellEnd"/>
+      <w:r>
+        <w:t xml:space="preserve">) </w:t>
       </w:r>
       <w:r>
         <w:t>és a</w:t>
@@ -1492,9 +1512,11 @@
             <w:tcW w:w="2831" w:type="dxa"/>
           </w:tcPr>
           <w:p>
+            <w:proofErr w:type="spellStart"/>
             <w:r>
               <w:t>asdf</w:t>
             </w:r>
+            <w:proofErr w:type="spellEnd"/>
           </w:p>
         </w:tc>
         <w:tc>
@@ -1540,13 +1562,50 @@
     </w:tbl>
     <w:p/>
     <w:p>
-      <w:r>
-        <w:t>Architektúrális döntések</w:t>
-      </w:r>
-    </w:p>
-    <w:p>
-      <w:r>
-        <w:t>Videójátékfejlesztés esetén két ismert engine a Unity és Unreal Engine (</w:t>
+      <w:proofErr w:type="spellStart"/>
+      <w:r>
+        <w:t>Architektúrális</w:t>
+      </w:r>
+      <w:proofErr w:type="spellEnd"/>
+      <w:r>
+        <w:t xml:space="preserve"> döntések</w:t>
+      </w:r>
+    </w:p>
+    <w:p>
+      <w:r>
+        <w:t xml:space="preserve">Videójátékfejlesztés esetén két ismert </w:t>
+      </w:r>
+      <w:proofErr w:type="spellStart"/>
+      <w:r>
+        <w:t>engine</w:t>
+      </w:r>
+      <w:proofErr w:type="spellEnd"/>
+      <w:r>
+        <w:t xml:space="preserve"> a </w:t>
+      </w:r>
+      <w:proofErr w:type="spellStart"/>
+      <w:r>
+        <w:t>Unity</w:t>
+      </w:r>
+      <w:proofErr w:type="spellEnd"/>
+      <w:r>
+        <w:t xml:space="preserve"> és </w:t>
+      </w:r>
+      <w:proofErr w:type="spellStart"/>
+      <w:r>
+        <w:t>Unreal</w:t>
+      </w:r>
+      <w:proofErr w:type="spellEnd"/>
+      <w:r>
+        <w:t xml:space="preserve"> </w:t>
+      </w:r>
+      <w:proofErr w:type="spellStart"/>
+      <w:r>
+        <w:t>Engine</w:t>
+      </w:r>
+      <w:proofErr w:type="spellEnd"/>
+      <w:r>
+        <w:t xml:space="preserve"> (</w:t>
       </w:r>
       <w:hyperlink r:id="rId17" w:history="1">
         <w:r>
@@ -1561,7 +1620,15 @@
       </w:r>
       <w:r>
         <w:lastRenderedPageBreak/>
-        <w:t>nem igényel 3D grafikát, ezért a kezdőbarátabb (</w:t>
+        <w:t xml:space="preserve">nem igényel 3D grafikát, ezért a </w:t>
+      </w:r>
+      <w:proofErr w:type="spellStart"/>
+      <w:r>
+        <w:t>kezdőbarátabb</w:t>
+      </w:r>
+      <w:proofErr w:type="spellEnd"/>
+      <w:r>
+        <w:t xml:space="preserve"> (</w:t>
       </w:r>
       <w:hyperlink r:id="rId18" w:history="1">
         <w:r>
@@ -1572,10 +1639,50 @@
         </w:r>
       </w:hyperlink>
       <w:r>
-        <w:t>, 2024.06.22) Unity mellett döntöttem. Az engine miatt C# a fejlesztés nyelve.</w:t>
-      </w:r>
-      <w:r>
-        <w:t xml:space="preserve"> Az architektúra ECS (Entity Component System), szintén Unity miatt (</w:t>
+        <w:t xml:space="preserve">, 2024.06.22) </w:t>
+      </w:r>
+      <w:proofErr w:type="spellStart"/>
+      <w:r>
+        <w:t>Unity</w:t>
+      </w:r>
+      <w:proofErr w:type="spellEnd"/>
+      <w:r>
+        <w:t xml:space="preserve"> mellett döntöttem. Az </w:t>
+      </w:r>
+      <w:proofErr w:type="spellStart"/>
+      <w:r>
+        <w:t>engine</w:t>
+      </w:r>
+      <w:proofErr w:type="spellEnd"/>
+      <w:r>
+        <w:t xml:space="preserve"> miatt C# a fejlesztés nyelve.</w:t>
+      </w:r>
+      <w:r>
+        <w:t xml:space="preserve"> Az architektúra ECS (</w:t>
+      </w:r>
+      <w:proofErr w:type="spellStart"/>
+      <w:r>
+        <w:t>Entity</w:t>
+      </w:r>
+      <w:proofErr w:type="spellEnd"/>
+      <w:r>
+        <w:t xml:space="preserve"> </w:t>
+      </w:r>
+      <w:proofErr w:type="spellStart"/>
+      <w:r>
+        <w:t>Component</w:t>
+      </w:r>
+      <w:proofErr w:type="spellEnd"/>
+      <w:r>
+        <w:t xml:space="preserve"> System), szintén </w:t>
+      </w:r>
+      <w:proofErr w:type="spellStart"/>
+      <w:r>
+        <w:t>Unity</w:t>
+      </w:r>
+      <w:proofErr w:type="spellEnd"/>
+      <w:r>
+        <w:t xml:space="preserve"> miatt (</w:t>
       </w:r>
       <w:hyperlink r:id="rId19" w:history="1">
         <w:r>
@@ -1650,8 +1757,53 @@
       </w:r>
     </w:p>
     <w:p>
-      <w:r>
-        <w:t>How to make a card game – Unity Tutorial 2022 (</w:t>
+      <w:proofErr w:type="spellStart"/>
+      <w:r>
+        <w:t>How</w:t>
+      </w:r>
+      <w:proofErr w:type="spellEnd"/>
+      <w:r>
+        <w:t xml:space="preserve"> </w:t>
+      </w:r>
+      <w:proofErr w:type="spellStart"/>
+      <w:r>
+        <w:t>to</w:t>
+      </w:r>
+      <w:proofErr w:type="spellEnd"/>
+      <w:r>
+        <w:t xml:space="preserve"> </w:t>
+      </w:r>
+      <w:proofErr w:type="spellStart"/>
+      <w:r>
+        <w:t>make</w:t>
+      </w:r>
+      <w:proofErr w:type="spellEnd"/>
+      <w:r>
+        <w:t xml:space="preserve"> a </w:t>
+      </w:r>
+      <w:proofErr w:type="spellStart"/>
+      <w:r>
+        <w:t>card</w:t>
+      </w:r>
+      <w:proofErr w:type="spellEnd"/>
+      <w:r>
+        <w:t xml:space="preserve"> game – </w:t>
+      </w:r>
+      <w:proofErr w:type="spellStart"/>
+      <w:r>
+        <w:t>Unity</w:t>
+      </w:r>
+      <w:proofErr w:type="spellEnd"/>
+      <w:r>
+        <w:t xml:space="preserve"> </w:t>
+      </w:r>
+      <w:proofErr w:type="spellStart"/>
+      <w:r>
+        <w:t>Tutorial</w:t>
+      </w:r>
+      <w:proofErr w:type="spellEnd"/>
+      <w:r>
+        <w:t xml:space="preserve"> 2022 (</w:t>
       </w:r>
       <w:hyperlink r:id="rId23" w:history="1">
         <w:r>
@@ -1672,21 +1824,74 @@
     </w:p>
     <w:p>
       <w:r>
-        <w:t xml:space="preserve">TODO: continue from 2nd video at </w:t>
+        <w:t xml:space="preserve">TODO: </w:t>
+      </w:r>
+      <w:proofErr w:type="spellStart"/>
+      <w:r>
+        <w:t>continue</w:t>
+      </w:r>
+      <w:proofErr w:type="spellEnd"/>
+      <w:r>
+        <w:t xml:space="preserve"> </w:t>
+      </w:r>
+      <w:proofErr w:type="spellStart"/>
+      <w:r>
+        <w:t>from</w:t>
+      </w:r>
+      <w:proofErr w:type="spellEnd"/>
+      <w:r>
+        <w:t xml:space="preserve"> 2nd video </w:t>
+      </w:r>
+      <w:proofErr w:type="spellStart"/>
+      <w:r>
+        <w:t>at</w:t>
+      </w:r>
+      <w:proofErr w:type="spellEnd"/>
+      <w:r>
+        <w:t xml:space="preserve"> </w:t>
       </w:r>
       <w:r>
         <w:t>https://github.com/Unity-Technologies/EntityComponentSystemSamples</w:t>
       </w:r>
     </w:p>
     <w:p>
-      <w:r>
-        <w:t>job-ok használata: unity-ben a nem főszálak</w:t>
-      </w:r>
-      <w:r>
-        <w:t>at job-ok segítségével használhatjuk</w:t>
-      </w:r>
-      <w:r>
-        <w:t>. Ezekre is lehet delegálni feladatokat, releváns lehet ha AI túl sokáig gondolkodna</w:t>
+      <w:proofErr w:type="spellStart"/>
+      <w:r>
+        <w:t>job</w:t>
+      </w:r>
+      <w:proofErr w:type="spellEnd"/>
+      <w:r>
+        <w:t xml:space="preserve">-ok használata: </w:t>
+      </w:r>
+      <w:proofErr w:type="spellStart"/>
+      <w:r>
+        <w:t>unity</w:t>
+      </w:r>
+      <w:proofErr w:type="spellEnd"/>
+      <w:r>
+        <w:t>-ben a nem főszálak</w:t>
+      </w:r>
+      <w:r>
+        <w:t xml:space="preserve">at </w:t>
+      </w:r>
+      <w:proofErr w:type="spellStart"/>
+      <w:r>
+        <w:t>job</w:t>
+      </w:r>
+      <w:proofErr w:type="spellEnd"/>
+      <w:r>
+        <w:t>-ok segítségével használhatjuk</w:t>
+      </w:r>
+      <w:r>
+        <w:t xml:space="preserve">. Ezekre is lehet delegálni feladatokat, releváns </w:t>
+      </w:r>
+      <w:proofErr w:type="gramStart"/>
+      <w:r>
+        <w:t>lehet</w:t>
+      </w:r>
+      <w:proofErr w:type="gramEnd"/>
+      <w:r>
+        <w:t xml:space="preserve"> ha AI túl sokáig gondolkodna</w:t>
       </w:r>
       <w:r>
         <w:t>. Akkor lehetne használni például igazán, ha a döntés</w:t>
@@ -1698,7 +1903,23 @@
         <w:t xml:space="preserve"> egymástól függetlenül kiszámolható heurisztikus értékek </w:t>
       </w:r>
       <w:r>
-        <w:t>[gyors többváltozós függvénye (pl. lin. komb.)] lenne</w:t>
+        <w:t xml:space="preserve">[gyors többváltozós függvénye (pl. </w:t>
+      </w:r>
+      <w:proofErr w:type="spellStart"/>
+      <w:r>
+        <w:t>lin</w:t>
+      </w:r>
+      <w:proofErr w:type="spellEnd"/>
+      <w:r>
+        <w:t xml:space="preserve">. </w:t>
+      </w:r>
+      <w:proofErr w:type="spellStart"/>
+      <w:r>
+        <w:t>komb</w:t>
+      </w:r>
+      <w:proofErr w:type="spellEnd"/>
+      <w:r>
+        <w:t>.)] lenne</w:t>
       </w:r>
       <w:r>
         <w:t>.</w:t>
@@ -1718,14 +1939,40 @@
       </w:r>
     </w:p>
     <w:p>
-      <w:r>
-        <w:t>domain reloading</w:t>
-      </w:r>
+      <w:proofErr w:type="spellStart"/>
+      <w:r>
+        <w:t>domain</w:t>
+      </w:r>
+      <w:proofErr w:type="spellEnd"/>
+      <w:r>
+        <w:t xml:space="preserve"> </w:t>
+      </w:r>
+      <w:proofErr w:type="spellStart"/>
+      <w:r>
+        <w:t>reloading</w:t>
+      </w:r>
+      <w:proofErr w:type="spellEnd"/>
     </w:p>
     <w:p>
       <w:r>
         <w:lastRenderedPageBreak/>
-        <w:t>statikus mezők és regisztrált handlerek reset-elése. Ha be van kapcsolva, ez automatikus, de időigényes lehet. Kikapcsoláskor külön figyelni kell, hogy szüksége esetén a kimaradt funkciókat pótoljuk</w:t>
+        <w:t xml:space="preserve">statikus mezők és regisztrált </w:t>
+      </w:r>
+      <w:proofErr w:type="spellStart"/>
+      <w:r>
+        <w:t>handlerek</w:t>
+      </w:r>
+      <w:proofErr w:type="spellEnd"/>
+      <w:r>
+        <w:t xml:space="preserve"> </w:t>
+      </w:r>
+      <w:proofErr w:type="spellStart"/>
+      <w:r>
+        <w:t>reset-elése</w:t>
+      </w:r>
+      <w:proofErr w:type="spellEnd"/>
+      <w:r>
+        <w:t>. Ha be van kapcsolva, ez automatikus, de időigényes lehet. Kikapcsoláskor külön figyelni kell, hogy szüksége esetén a kimaradt funkciókat pótoljuk</w:t>
       </w:r>
     </w:p>
     <w:p>
@@ -1742,8 +1989,37 @@
       </w:r>
     </w:p>
     <w:p>
-      <w:r>
-        <w:t>burst compilation – compilation technika job-okkal, javíthat teljesítményen (</w:t>
+      <w:proofErr w:type="spellStart"/>
+      <w:r>
+        <w:t>burst</w:t>
+      </w:r>
+      <w:proofErr w:type="spellEnd"/>
+      <w:r>
+        <w:t xml:space="preserve"> </w:t>
+      </w:r>
+      <w:proofErr w:type="spellStart"/>
+      <w:r>
+        <w:t>compilation</w:t>
+      </w:r>
+      <w:proofErr w:type="spellEnd"/>
+      <w:r>
+        <w:t xml:space="preserve"> – </w:t>
+      </w:r>
+      <w:proofErr w:type="spellStart"/>
+      <w:r>
+        <w:t>compilation</w:t>
+      </w:r>
+      <w:proofErr w:type="spellEnd"/>
+      <w:r>
+        <w:t xml:space="preserve"> technika </w:t>
+      </w:r>
+      <w:proofErr w:type="spellStart"/>
+      <w:r>
+        <w:t>job</w:t>
+      </w:r>
+      <w:proofErr w:type="spellEnd"/>
+      <w:r>
+        <w:t>-okkal, javíthat teljesítményen (</w:t>
       </w:r>
       <w:hyperlink r:id="rId26" w:history="1">
         <w:r>
@@ -1759,16 +2035,72 @@
     </w:p>
     <w:p>
       <w:r>
-        <w:t xml:space="preserve">assembly definition/references – scriptek egymástól elkülönülő assembly-kbe csoportosítása. Az assembly-knek előre megadjuk, </w:t>
+        <w:t xml:space="preserve">assembly </w:t>
+      </w:r>
+      <w:proofErr w:type="spellStart"/>
+      <w:r>
+        <w:t>definition</w:t>
+      </w:r>
+      <w:proofErr w:type="spellEnd"/>
+      <w:r>
+        <w:t>/</w:t>
+      </w:r>
+      <w:proofErr w:type="spellStart"/>
+      <w:r>
+        <w:t>references</w:t>
+      </w:r>
+      <w:proofErr w:type="spellEnd"/>
+      <w:r>
+        <w:t xml:space="preserve"> – scriptek egymástól elkülönülő assembly-</w:t>
+      </w:r>
+      <w:proofErr w:type="spellStart"/>
+      <w:r>
+        <w:t>kbe</w:t>
+      </w:r>
+      <w:proofErr w:type="spellEnd"/>
+      <w:r>
+        <w:t xml:space="preserve"> csoportosítása. Az assembly-</w:t>
+      </w:r>
+      <w:proofErr w:type="spellStart"/>
+      <w:r>
+        <w:t>knek</w:t>
+      </w:r>
+      <w:proofErr w:type="spellEnd"/>
+      <w:r>
+        <w:t xml:space="preserve"> előre megadjuk, </w:t>
       </w:r>
       <w:r>
         <w:t>melyiknek</w:t>
       </w:r>
       <w:r>
-        <w:t xml:space="preserve"> mire van referenciája. Így módosításkor csak az adott assembly-t, és az erre referáló assembly-ket kell újracompile-olni.</w:t>
-      </w:r>
-      <w:r>
-        <w:t xml:space="preserve"> Alapesetben mindennel tenné ezt meg a unity, tehát sok script esetén feltűnő ennek az eszköznek az alkalmazása</w:t>
+        <w:t xml:space="preserve"> mire van referenciája. Így módosításkor csak az adott assembly-t, és az erre referáló assembly-ket kell </w:t>
+      </w:r>
+      <w:proofErr w:type="spellStart"/>
+      <w:r>
+        <w:t>újracompile-olni</w:t>
+      </w:r>
+      <w:proofErr w:type="spellEnd"/>
+      <w:r>
+        <w:t>.</w:t>
+      </w:r>
+      <w:r>
+        <w:t xml:space="preserve"> Alapesetben mindennel tenné ezt meg </w:t>
+      </w:r>
+      <w:proofErr w:type="gramStart"/>
+      <w:r>
+        <w:t>a</w:t>
+      </w:r>
+      <w:proofErr w:type="gramEnd"/>
+      <w:r>
+        <w:t xml:space="preserve"> </w:t>
+      </w:r>
+      <w:proofErr w:type="spellStart"/>
+      <w:r>
+        <w:t>unity</w:t>
+      </w:r>
+      <w:proofErr w:type="spellEnd"/>
+      <w:r>
+        <w:t>, tehát sok script esetén feltűnő ennek az eszköznek az alkalmazása</w:t>
       </w:r>
       <w:r>
         <w:br/>
@@ -1787,13 +2119,31 @@
       </w:r>
     </w:p>
     <w:p>
+      <w:proofErr w:type="spellStart"/>
       <w:r>
         <w:t>scriptableobject</w:t>
       </w:r>
-    </w:p>
-    <w:p>
-      <w:r>
-        <w:t>adattároló osztály, akkor hasznos, amikor ugyanaz a „prefab” többször van generálva. Ekkor ahelyett, hogy minden példány külön lemásolja az azonos adatot, a scriptableobject-re referálhatnak a példányok a tényleges adatért. Módosítók, próbatételek, eszközök, varázslatok esetén releváns lehet.</w:t>
+      <w:proofErr w:type="spellEnd"/>
+    </w:p>
+    <w:p>
+      <w:r>
+        <w:t>adattároló osztály, akkor hasznos, amikor ugyanaz a „</w:t>
+      </w:r>
+      <w:proofErr w:type="spellStart"/>
+      <w:r>
+        <w:t>prefab</w:t>
+      </w:r>
+      <w:proofErr w:type="spellEnd"/>
+      <w:r>
+        <w:t xml:space="preserve">” többször van generálva. Ekkor ahelyett, hogy minden példány külön lemásolja az azonos adatot, a </w:t>
+      </w:r>
+      <w:proofErr w:type="spellStart"/>
+      <w:r>
+        <w:t>scriptableobject</w:t>
+      </w:r>
+      <w:proofErr w:type="spellEnd"/>
+      <w:r>
+        <w:t>-re referálhatnak a példányok a tényleges adatért. Módosítók, próbatételek, eszközök, varázslatok esetén releváns lehet.</w:t>
       </w:r>
     </w:p>
     <w:p>
@@ -1810,9 +2160,11 @@
       </w:r>
     </w:p>
     <w:p>
+      <w:proofErr w:type="spellStart"/>
       <w:r>
         <w:t>icomponentdata</w:t>
       </w:r>
+      <w:proofErr w:type="spellEnd"/>
     </w:p>
     <w:p>
       <w:r>
@@ -1833,17 +2185,96 @@
       </w:r>
     </w:p>
     <w:p>
-      <w:r>
-        <w:t>systems/SystemState</w:t>
-      </w:r>
-    </w:p>
-    <w:p>
-      <w:r>
-        <w:t xml:space="preserve">system a legnagyobb logikai egység az ECS-ben, és érdemes általában az adott világ (várhatóan csak 1 lesz, az alapértelmezett) system-jeinek a kezeléséhez (query, component type handles) a SystemState attribútumaikat használni. Ezzel lehet megfelelő szekvenciális működést </w:t>
+      <w:proofErr w:type="spellStart"/>
+      <w:r>
+        <w:t>systems</w:t>
+      </w:r>
+      <w:proofErr w:type="spellEnd"/>
+      <w:r>
+        <w:t>/</w:t>
+      </w:r>
+      <w:proofErr w:type="spellStart"/>
+      <w:r>
+        <w:t>SystemState</w:t>
+      </w:r>
+      <w:proofErr w:type="spellEnd"/>
+    </w:p>
+    <w:p>
+      <w:proofErr w:type="spellStart"/>
+      <w:r>
+        <w:t>system</w:t>
+      </w:r>
+      <w:proofErr w:type="spellEnd"/>
+      <w:r>
+        <w:t xml:space="preserve"> a legnagyobb logikai egység az ECS-ben, és érdemes általában az adott világ (várhatóan csak 1 lesz, az alapértelmezett) </w:t>
+      </w:r>
+      <w:proofErr w:type="spellStart"/>
+      <w:r>
+        <w:t>system-jeinek</w:t>
+      </w:r>
+      <w:proofErr w:type="spellEnd"/>
+      <w:r>
+        <w:t xml:space="preserve"> a kezeléséhez (</w:t>
+      </w:r>
+      <w:proofErr w:type="spellStart"/>
+      <w:r>
+        <w:t>query</w:t>
+      </w:r>
+      <w:proofErr w:type="spellEnd"/>
+      <w:r>
+        <w:t xml:space="preserve">, </w:t>
+      </w:r>
+      <w:proofErr w:type="spellStart"/>
+      <w:r>
+        <w:t>component</w:t>
+      </w:r>
+      <w:proofErr w:type="spellEnd"/>
+      <w:r>
+        <w:t xml:space="preserve"> </w:t>
+      </w:r>
+      <w:proofErr w:type="spellStart"/>
+      <w:r>
+        <w:t>type</w:t>
+      </w:r>
+      <w:proofErr w:type="spellEnd"/>
+      <w:r>
+        <w:t xml:space="preserve"> </w:t>
+      </w:r>
+      <w:proofErr w:type="spellStart"/>
+      <w:r>
+        <w:t>handles</w:t>
+      </w:r>
+      <w:proofErr w:type="spellEnd"/>
+      <w:r>
+        <w:t xml:space="preserve">) a </w:t>
+      </w:r>
+      <w:proofErr w:type="spellStart"/>
+      <w:r>
+        <w:t>SystemState</w:t>
+      </w:r>
+      <w:proofErr w:type="spellEnd"/>
+      <w:r>
+        <w:t xml:space="preserve"> attribútumaikat használni. Ezzel lehet megfelelő szekvenciális működést </w:t>
       </w:r>
       <w:r>
         <w:lastRenderedPageBreak/>
-        <w:t>biztosítani system-ek között is. Amint megvan mik lesznek nálam a system-ek, itt lép életbe a koncepció</w:t>
+        <w:t xml:space="preserve">biztosítani </w:t>
+      </w:r>
+      <w:proofErr w:type="spellStart"/>
+      <w:r>
+        <w:t>system</w:t>
+      </w:r>
+      <w:proofErr w:type="spellEnd"/>
+      <w:r>
+        <w:t xml:space="preserve">-ek között is. Amint megvan mik lesznek nálam a </w:t>
+      </w:r>
+      <w:proofErr w:type="spellStart"/>
+      <w:r>
+        <w:t>system</w:t>
+      </w:r>
+      <w:proofErr w:type="spellEnd"/>
+      <w:r>
+        <w:t>-ek, itt lép életbe a koncepció</w:t>
       </w:r>
     </w:p>
     <w:p>
@@ -1866,8 +2297,13 @@
     </w:p>
     <w:p>
       <w:r>
-        <w:t>ha kódolás közben a teljesítmény nagyon gáz, akkor erről érdemes lehet utánaolvasni</w:t>
-      </w:r>
+        <w:t xml:space="preserve">ha kódolás közben a teljesítmény nagyon gáz, akkor erről érdemes lehet </w:t>
+      </w:r>
+      <w:proofErr w:type="spellStart"/>
+      <w:r>
+        <w:t>utánaolvasni</w:t>
+      </w:r>
+      <w:proofErr w:type="spellEnd"/>
     </w:p>
     <w:p>
       <w:hyperlink r:id="rId31" w:history="1">
@@ -1884,12 +2320,25 @@
     </w:p>
     <w:p>
       <w:r>
-        <w:t>ECS workflow</w:t>
-      </w:r>
-    </w:p>
-    <w:p>
-      <w:r>
-        <w:t>Van egy rajz papiron róla, de eredeti forrás linkben</w:t>
+        <w:t xml:space="preserve">ECS </w:t>
+      </w:r>
+      <w:proofErr w:type="spellStart"/>
+      <w:r>
+        <w:t>workflow</w:t>
+      </w:r>
+      <w:proofErr w:type="spellEnd"/>
+    </w:p>
+    <w:p>
+      <w:r>
+        <w:t xml:space="preserve">Van egy rajz </w:t>
+      </w:r>
+      <w:proofErr w:type="spellStart"/>
+      <w:r>
+        <w:t>papiron</w:t>
+      </w:r>
+      <w:proofErr w:type="spellEnd"/>
+      <w:r>
+        <w:t xml:space="preserve"> róla, de eredeti forrás linkben</w:t>
       </w:r>
     </w:p>
     <w:p>
@@ -1908,13 +2357,28 @@
       </w:r>
     </w:p>
     <w:p>
-      <w:r>
-        <w:t>com.unity.collections</w:t>
-      </w:r>
-    </w:p>
-    <w:p>
-      <w:r>
-        <w:t>Ha bármely konténer használata nagyon lassú, érdemes megfontolni ennek a package-nek az importálását</w:t>
+      <w:proofErr w:type="spellStart"/>
+      <w:proofErr w:type="gramStart"/>
+      <w:r>
+        <w:t>com.unity</w:t>
+      </w:r>
+      <w:proofErr w:type="gramEnd"/>
+      <w:r>
+        <w:t>.collections</w:t>
+      </w:r>
+      <w:proofErr w:type="spellEnd"/>
+    </w:p>
+    <w:p>
+      <w:r>
+        <w:t xml:space="preserve">Ha bármely konténer használata nagyon lassú, érdemes megfontolni ennek a </w:t>
+      </w:r>
+      <w:proofErr w:type="spellStart"/>
+      <w:r>
+        <w:t>package-nek</w:t>
+      </w:r>
+      <w:proofErr w:type="spellEnd"/>
+      <w:r>
+        <w:t xml:space="preserve"> az importálását</w:t>
       </w:r>
     </w:p>
     <w:p>
@@ -1931,9 +2395,51 @@
       </w:r>
     </w:p>
     <w:p>
-      <w:r>
-        <w:t>controlling which systems are active in a scene</w:t>
-      </w:r>
+      <w:proofErr w:type="spellStart"/>
+      <w:r>
+        <w:t>controlling</w:t>
+      </w:r>
+      <w:proofErr w:type="spellEnd"/>
+      <w:r>
+        <w:t xml:space="preserve"> </w:t>
+      </w:r>
+      <w:proofErr w:type="spellStart"/>
+      <w:r>
+        <w:t>which</w:t>
+      </w:r>
+      <w:proofErr w:type="spellEnd"/>
+      <w:r>
+        <w:t xml:space="preserve"> </w:t>
+      </w:r>
+      <w:proofErr w:type="spellStart"/>
+      <w:r>
+        <w:t>systems</w:t>
+      </w:r>
+      <w:proofErr w:type="spellEnd"/>
+      <w:r>
+        <w:t xml:space="preserve"> </w:t>
+      </w:r>
+      <w:proofErr w:type="spellStart"/>
+      <w:r>
+        <w:t>are</w:t>
+      </w:r>
+      <w:proofErr w:type="spellEnd"/>
+      <w:r>
+        <w:t xml:space="preserve"> </w:t>
+      </w:r>
+      <w:proofErr w:type="spellStart"/>
+      <w:r>
+        <w:t>active</w:t>
+      </w:r>
+      <w:proofErr w:type="spellEnd"/>
+      <w:r>
+        <w:t xml:space="preserve"> in a </w:t>
+      </w:r>
+      <w:proofErr w:type="spellStart"/>
+      <w:r>
+        <w:t>scene</w:t>
+      </w:r>
+      <w:proofErr w:type="spellEnd"/>
     </w:p>
     <w:p>
       <w:hyperlink r:id="rId34" w:history="1">
@@ -1950,9 +2456,19 @@
     </w:p>
     <w:p/>
     <w:p>
-      <w:r>
-        <w:t>IAspect – magasabb szintű componenscsokor</w:t>
-      </w:r>
+      <w:proofErr w:type="spellStart"/>
+      <w:r>
+        <w:t>IAspect</w:t>
+      </w:r>
+      <w:proofErr w:type="spellEnd"/>
+      <w:r>
+        <w:t xml:space="preserve"> – magasabb szintű </w:t>
+      </w:r>
+      <w:proofErr w:type="spellStart"/>
+      <w:r>
+        <w:t>componenscsokor</w:t>
+      </w:r>
+      <w:proofErr w:type="spellEnd"/>
     </w:p>
     <w:p>
       <w:hyperlink r:id="rId35" w:history="1">
@@ -1967,7 +2483,44 @@
         <w:t>, 2024.10.27</w:t>
       </w:r>
     </w:p>
-    <w:p/>
+    <w:p>
+      <w:proofErr w:type="spellStart"/>
+      <w:r>
+        <w:t>serialization</w:t>
+      </w:r>
+      <w:proofErr w:type="spellEnd"/>
+    </w:p>
+    <w:p>
+      <w:proofErr w:type="spellStart"/>
+      <w:r>
+        <w:t>unity</w:t>
+      </w:r>
+      <w:proofErr w:type="spellEnd"/>
+      <w:r>
+        <w:t xml:space="preserve">-specifikus </w:t>
+      </w:r>
+      <w:proofErr w:type="spellStart"/>
+      <w:r>
+        <w:t>perzisztencia</w:t>
+      </w:r>
+      <w:proofErr w:type="spellEnd"/>
+      <w:r>
+        <w:t>. Alkalmas adatok, állapotok tárolására és rekonstruálására</w:t>
+      </w:r>
+    </w:p>
+    <w:p>
+      <w:hyperlink r:id="rId36" w:history="1">
+        <w:r>
+          <w:rPr>
+            <w:rStyle w:val="Hyperlink"/>
+          </w:rPr>
+          <w:t>https://docs.unity3d.com/Manual/script-serialization.html</w:t>
+        </w:r>
+      </w:hyperlink>
+      <w:r>
+        <w:t>, 2024. 10. 31.</w:t>
+      </w:r>
+    </w:p>
     <w:p>
       <w:r>
         <w:t>Heurisztika:</w:t>
@@ -1975,7 +2528,6 @@
     </w:p>
     <w:p>
       <w:r>
-        <w:lastRenderedPageBreak/>
         <w:t>egyszerűbb változat: AI nem veszi figyelembe, hogy más játékosok kezében lévő kártyái közül melyeket ismeri, csak a lapszámmal kalkulál</w:t>
       </w:r>
     </w:p>
@@ -2089,7 +2641,15 @@
         </w:numPr>
       </w:pPr>
       <w:r>
-        <w:t>mindezeket meghiusító próbatételekre módosítás (sajátnak felfele, próbatételező ellen lefele</w:t>
+        <w:t xml:space="preserve">mindezeket </w:t>
+      </w:r>
+      <w:proofErr w:type="spellStart"/>
+      <w:r>
+        <w:t>meghiusító</w:t>
+      </w:r>
+      <w:proofErr w:type="spellEnd"/>
+      <w:r>
+        <w:t xml:space="preserve"> próbatételekre módosítás (sajátnak felfele, próbatételező ellen lefele</w:t>
       </w:r>
       <w:r>
         <w:t>) (3)</w:t>
@@ -2176,7 +2736,15 @@
         </w:numPr>
       </w:pPr>
       <w:r>
-        <w:t>„kevés” módosító kártya esetén kártyahúzásos effektusok aktiválása</w:t>
+        <w:t xml:space="preserve">„kevés” módosító kártya esetén </w:t>
+      </w:r>
+      <w:proofErr w:type="spellStart"/>
+      <w:r>
+        <w:t>kártyahúzásos</w:t>
+      </w:r>
+      <w:proofErr w:type="spellEnd"/>
+      <w:r>
+        <w:t xml:space="preserve"> effektusok aktiválása</w:t>
       </w:r>
     </w:p>
     <w:p>
@@ -2255,6 +2823,7 @@
         </w:numPr>
       </w:pPr>
       <w:r>
+        <w:lastRenderedPageBreak/>
         <w:t>lopás próbatételezése (varázslat) / módosítása (hősképesség aktiválás, csak lefele)</w:t>
       </w:r>
     </w:p>
@@ -2267,7 +2836,6 @@
         </w:numPr>
       </w:pPr>
       <w:r>
-        <w:lastRenderedPageBreak/>
         <w:t>fenti 3 esetben próbatételre módosítás (nyerni készülő ellen lefele, próbatételező ellen felfele)</w:t>
       </w:r>
     </w:p>
@@ -2493,7 +3061,15 @@
         <w:t xml:space="preserve">Kockadobás gomb </w:t>
       </w:r>
       <w:r>
-        <w:t>log-tól jobbra</w:t>
+        <w:t>log-</w:t>
+      </w:r>
+      <w:proofErr w:type="spellStart"/>
+      <w:r>
+        <w:t>tól</w:t>
+      </w:r>
+      <w:proofErr w:type="spellEnd"/>
+      <w:r>
+        <w:t xml:space="preserve"> jobbra</w:t>
       </w:r>
     </w:p>
     <w:p>
@@ -2599,8 +3175,13 @@
         </w:numPr>
       </w:pPr>
       <w:r>
-        <w:t>kézben tartott kártyák sohasem feláldozhatóak, elp</w:t>
-      </w:r>
+        <w:t xml:space="preserve">kézben tartott kártyák sohasem feláldozhatóak, </w:t>
+      </w:r>
+      <w:proofErr w:type="spellStart"/>
+      <w:r>
+        <w:t>elp</w:t>
+      </w:r>
+      <w:proofErr w:type="spellEnd"/>
     </w:p>
     <w:p>
       <w:pPr>
@@ -2683,7 +3264,15 @@
         </w:numPr>
       </w:pPr>
       <w:r>
-        <w:t>a támadó játékosnak a kijátszott hőskártyái (innentől party) megfelel a szörnyön szereplő elvárásoknak</w:t>
+        <w:t xml:space="preserve">a támadó játékosnak a kijátszott hőskártyái (innentől </w:t>
+      </w:r>
+      <w:proofErr w:type="spellStart"/>
+      <w:r>
+        <w:t>party</w:t>
+      </w:r>
+      <w:proofErr w:type="spellEnd"/>
+      <w:r>
+        <w:t>) megfelel a szörnyön szereplő elvárásoknak</w:t>
       </w:r>
     </w:p>
     <w:p>
@@ -2707,7 +3296,15 @@
         </w:numPr>
       </w:pPr>
       <w:r>
-        <w:t>A rajta szereplő bónusz a játék végéig erősíti a játékost aki sikeresen megtámadta. Ekkor az a szörny a játékoshoz kerül, és a szörnypakliból új kártya pótolja a szörnysereget.</w:t>
+        <w:t xml:space="preserve">A rajta szereplő bónusz a játék végéig erősíti a </w:t>
+      </w:r>
+      <w:proofErr w:type="gramStart"/>
+      <w:r>
+        <w:t>játékost</w:t>
+      </w:r>
+      <w:proofErr w:type="gramEnd"/>
+      <w:r>
+        <w:t xml:space="preserve"> aki sikeresen megtámadta. Ekkor az a szörny a játékoshoz kerül, és a szörnypakliból új kártya pótolja a szörnysereget.</w:t>
       </w:r>
     </w:p>
     <w:p>
@@ -2836,8 +3433,101 @@
       </w:r>
       <w:r>
         <w:lastRenderedPageBreak/>
-        <w:t>TODO: missing system from planning: one that creates everything at the start of the session + menu</w:t>
-      </w:r>
+        <w:t xml:space="preserve">TODO: </w:t>
+      </w:r>
+      <w:proofErr w:type="spellStart"/>
+      <w:r>
+        <w:t>missing</w:t>
+      </w:r>
+      <w:proofErr w:type="spellEnd"/>
+      <w:r>
+        <w:t xml:space="preserve"> </w:t>
+      </w:r>
+      <w:proofErr w:type="spellStart"/>
+      <w:r>
+        <w:t>system</w:t>
+      </w:r>
+      <w:proofErr w:type="spellEnd"/>
+      <w:r>
+        <w:t xml:space="preserve"> </w:t>
+      </w:r>
+      <w:proofErr w:type="spellStart"/>
+      <w:r>
+        <w:t>from</w:t>
+      </w:r>
+      <w:proofErr w:type="spellEnd"/>
+      <w:r>
+        <w:t xml:space="preserve"> </w:t>
+      </w:r>
+      <w:proofErr w:type="spellStart"/>
+      <w:r>
+        <w:t>planning</w:t>
+      </w:r>
+      <w:proofErr w:type="spellEnd"/>
+      <w:r>
+        <w:t xml:space="preserve">: </w:t>
+      </w:r>
+      <w:proofErr w:type="spellStart"/>
+      <w:r>
+        <w:t>one</w:t>
+      </w:r>
+      <w:proofErr w:type="spellEnd"/>
+      <w:r>
+        <w:t xml:space="preserve"> </w:t>
+      </w:r>
+      <w:proofErr w:type="spellStart"/>
+      <w:r>
+        <w:t>that</w:t>
+      </w:r>
+      <w:proofErr w:type="spellEnd"/>
+      <w:r>
+        <w:t xml:space="preserve"> </w:t>
+      </w:r>
+      <w:proofErr w:type="spellStart"/>
+      <w:r>
+        <w:t>creates</w:t>
+      </w:r>
+      <w:proofErr w:type="spellEnd"/>
+      <w:r>
+        <w:t xml:space="preserve"> </w:t>
+      </w:r>
+      <w:proofErr w:type="spellStart"/>
+      <w:r>
+        <w:t>everything</w:t>
+      </w:r>
+      <w:proofErr w:type="spellEnd"/>
+      <w:r>
+        <w:t xml:space="preserve"> </w:t>
+      </w:r>
+      <w:proofErr w:type="spellStart"/>
+      <w:r>
+        <w:t>at</w:t>
+      </w:r>
+      <w:proofErr w:type="spellEnd"/>
+      <w:r>
+        <w:t xml:space="preserve"> </w:t>
+      </w:r>
+      <w:proofErr w:type="spellStart"/>
+      <w:r>
+        <w:t>the</w:t>
+      </w:r>
+      <w:proofErr w:type="spellEnd"/>
+      <w:r>
+        <w:t xml:space="preserve"> start of </w:t>
+      </w:r>
+      <w:proofErr w:type="spellStart"/>
+      <w:r>
+        <w:t>the</w:t>
+      </w:r>
+      <w:proofErr w:type="spellEnd"/>
+      <w:r>
+        <w:t xml:space="preserve"> session + </w:t>
+      </w:r>
+      <w:proofErr w:type="spellStart"/>
+      <w:r>
+        <w:t>menu</w:t>
+      </w:r>
+      <w:proofErr w:type="spellEnd"/>
     </w:p>
     <w:p>
       <w:pPr>
@@ -2925,7 +3615,7 @@
       </w:pPr>
     </w:p>
     <w:sectPr>
-      <w:footerReference w:type="default" r:id="rId36"/>
+      <w:footerReference w:type="default" r:id="rId37"/>
       <w:pgSz w:w="11906" w:h="16838"/>
       <w:pgMar w:top="1418" w:right="1418" w:bottom="1418" w:left="1418" w:header="709" w:footer="709" w:gutter="0"/>
       <w:pgNumType w:start="1"/>
@@ -5278,16 +5968,16 @@
 </file>
 
 <file path=customXml/item1.xml><?xml version="1.0" encoding="utf-8"?>
+<b:Sources xmlns:b="http://schemas.openxmlformats.org/officeDocument/2006/bibliography" xmlns="http://schemas.openxmlformats.org/officeDocument/2006/bibliography" SelectedStyle="\APASixthEditionOfficeOnline.xsl" StyleName="APA" Version="6"/>
+</file>
+
+<file path=customXml/item2.xml><?xml version="1.0" encoding="utf-8"?>
 <?mso-contentType ?>
 <FormTemplates xmlns="http://schemas.microsoft.com/sharepoint/v3/contenttype/forms">
   <Display>DocumentLibraryForm</Display>
   <Edit>DocumentLibraryForm</Edit>
   <New>DocumentLibraryForm</New>
 </FormTemplates>
-</file>
-
-<file path=customXml/item2.xml><?xml version="1.0" encoding="utf-8"?>
-<b:Sources xmlns:b="http://schemas.openxmlformats.org/officeDocument/2006/bibliography" xmlns="http://schemas.openxmlformats.org/officeDocument/2006/bibliography" SelectedStyle="\APASixthEditionOfficeOnline.xsl" StyleName="APA" Version="6"/>
 </file>
 
 <file path=customXml/item3.xml><?xml version="1.0" encoding="utf-8"?>
@@ -5449,17 +6139,17 @@
 </file>
 
 <file path=customXml/itemProps1.xml><?xml version="1.0" encoding="utf-8"?>
-<ds:datastoreItem xmlns:ds="http://schemas.openxmlformats.org/officeDocument/2006/customXml" ds:itemID="{79D0F40F-646A-4DBF-9119-0FC598DFBBBB}">
+<ds:datastoreItem xmlns:ds="http://schemas.openxmlformats.org/officeDocument/2006/customXml" ds:itemID="{E9F6CDE2-636C-4043-AFFC-7CB0CE5DF55A}">
   <ds:schemaRefs>
-    <ds:schemaRef ds:uri="http://schemas.microsoft.com/sharepoint/v3/contenttype/forms"/>
+    <ds:schemaRef ds:uri="http://schemas.openxmlformats.org/officeDocument/2006/bibliography"/>
   </ds:schemaRefs>
 </ds:datastoreItem>
 </file>
 
 <file path=customXml/itemProps2.xml><?xml version="1.0" encoding="utf-8"?>
-<ds:datastoreItem xmlns:ds="http://schemas.openxmlformats.org/officeDocument/2006/customXml" ds:itemID="{E9F6CDE2-636C-4043-AFFC-7CB0CE5DF55A}">
+<ds:datastoreItem xmlns:ds="http://schemas.openxmlformats.org/officeDocument/2006/customXml" ds:itemID="{79D0F40F-646A-4DBF-9119-0FC598DFBBBB}">
   <ds:schemaRefs>
-    <ds:schemaRef ds:uri="http://schemas.openxmlformats.org/officeDocument/2006/bibliography"/>
+    <ds:schemaRef ds:uri="http://schemas.microsoft.com/sharepoint/v3/contenttype/forms"/>
   </ds:schemaRefs>
 </ds:datastoreItem>
 </file>

</xml_diff>